<commit_message>
Worked on task number two of the platform research
</commit_message>
<xml_diff>
--- a/platform_research_report.docx
+++ b/platform_research_report.docx
@@ -861,6 +861,13 @@
         </w:rPr>
         <w:t>Structure of the output in JSON format</w:t>
       </w:r>
+      <w:r>
+        <w:rPr>
+          <w:sz w:val="20"/>
+          <w:lang w:val="en-US"/>
+        </w:rPr>
+        <w:t xml:space="preserve"> for the first task</w:t>
+      </w:r>
     </w:p>
     <w:p>
       <w:pPr>
@@ -930,15 +937,7 @@
           <w:sz w:val="28"/>
           <w:lang w:val="en-US"/>
         </w:rPr>
-        <w:t>Discord</w:t>
-      </w:r>
-      <w:r>
-        <w:rPr>
-          <w:b/>
-          <w:sz w:val="28"/>
-          <w:lang w:val="en-US"/>
-        </w:rPr>
-        <w:t xml:space="preserve"> Data Scraping using Python</w:t>
+        <w:t>Data Collection from Discord using Python</w:t>
       </w:r>
     </w:p>
     <w:p>
@@ -1140,8 +1139,503 @@
         </w:rPr>
         <w:t xml:space="preserve"> to aid in identifying potential discrepancies or missing data.</w:t>
       </w:r>
+    </w:p>
+    <w:p>
+      <w:pPr>
+        <w:jc w:val="both"/>
+        <w:rPr>
+          <w:lang w:val="en-US"/>
+        </w:rPr>
+      </w:pPr>
+      <w:r>
+        <w:rPr>
+          <w:lang w:val="en-US"/>
+        </w:rPr>
+        <w:t xml:space="preserve">As proof of concept, we are tasked to collect data from this server: </w:t>
+      </w:r>
+      <w:r>
+        <w:rPr>
+          <w:lang w:val="en-US"/>
+        </w:rPr>
+        <w:t>https://discord.com/invite/honkai-starrai</w:t>
+      </w:r>
+      <w:r>
+        <w:rPr>
+          <w:lang w:val="en-US"/>
+        </w:rPr>
+        <w:t>l. Upon visiting the website, it was very clear that user authentication is required. Thus, we provided user details as part of the script. Similar to the previous task, we have employed here selenium. Given that this library is very powerful in web automation and testing, we can use it to interact with the website for logging in.</w:t>
+      </w:r>
+    </w:p>
+    <w:p>
+      <w:pPr>
+        <w:jc w:val="both"/>
+        <w:rPr>
+          <w:lang w:val="en-US"/>
+        </w:rPr>
+      </w:pPr>
+      <w:r>
+        <w:rPr>
+          <w:lang w:val="en-US"/>
+        </w:rPr>
+        <w:lastRenderedPageBreak/>
+        <w:t>Same methodologies were utilized here in locating the data needed, including the use of CSS locators. The final output is stored in a csv file (</w:t>
+      </w:r>
+      <w:r>
+        <w:rPr>
+          <w:i/>
+          <w:lang w:val="en-US"/>
+        </w:rPr>
+        <w:t>discord_data.csv</w:t>
+      </w:r>
+      <w:r>
+        <w:rPr>
+          <w:lang w:val="en-US"/>
+        </w:rPr>
+        <w:t>)</w:t>
+      </w:r>
+      <w:r>
+        <w:rPr>
+          <w:lang w:val="en-US"/>
+        </w:rPr>
+        <w:t>. This include the following details:</w:t>
+      </w:r>
+    </w:p>
+    <w:p>
+      <w:pPr>
+        <w:pStyle w:val="ListParagraph"/>
+        <w:numPr>
+          <w:ilvl w:val="0"/>
+          <w:numId w:val="8"/>
+        </w:numPr>
+        <w:jc w:val="both"/>
+        <w:rPr>
+          <w:lang w:val="en-US"/>
+        </w:rPr>
+      </w:pPr>
+      <w:r>
+        <w:rPr>
+          <w:lang w:val="en-US"/>
+        </w:rPr>
+        <w:t>Server name</w:t>
+      </w:r>
+    </w:p>
+    <w:p>
+      <w:pPr>
+        <w:pStyle w:val="ListParagraph"/>
+        <w:numPr>
+          <w:ilvl w:val="0"/>
+          <w:numId w:val="8"/>
+        </w:numPr>
+        <w:jc w:val="both"/>
+        <w:rPr>
+          <w:lang w:val="en-US"/>
+        </w:rPr>
+      </w:pPr>
+      <w:r>
+        <w:rPr>
+          <w:lang w:val="en-US"/>
+        </w:rPr>
+        <w:t>Server ID</w:t>
+      </w:r>
+    </w:p>
+    <w:p>
+      <w:pPr>
+        <w:pStyle w:val="ListParagraph"/>
+        <w:numPr>
+          <w:ilvl w:val="0"/>
+          <w:numId w:val="8"/>
+        </w:numPr>
+        <w:jc w:val="both"/>
+        <w:rPr>
+          <w:lang w:val="en-US"/>
+        </w:rPr>
+      </w:pPr>
+      <w:r>
+        <w:rPr>
+          <w:lang w:val="en-US"/>
+        </w:rPr>
+        <w:t>Members count</w:t>
+      </w:r>
+    </w:p>
+    <w:p>
+      <w:pPr>
+        <w:pStyle w:val="ListParagraph"/>
+        <w:numPr>
+          <w:ilvl w:val="0"/>
+          <w:numId w:val="8"/>
+        </w:numPr>
+        <w:jc w:val="both"/>
+        <w:rPr>
+          <w:lang w:val="en-US"/>
+        </w:rPr>
+      </w:pPr>
+      <w:r>
+        <w:rPr>
+          <w:lang w:val="en-US"/>
+        </w:rPr>
+        <w:t>Channels count</w:t>
+      </w:r>
+    </w:p>
+    <w:p>
+      <w:pPr>
+        <w:pStyle w:val="ListParagraph"/>
+        <w:numPr>
+          <w:ilvl w:val="0"/>
+          <w:numId w:val="8"/>
+        </w:numPr>
+        <w:jc w:val="both"/>
+        <w:rPr>
+          <w:lang w:val="en-US"/>
+        </w:rPr>
+      </w:pPr>
+      <w:r>
+        <w:rPr>
+          <w:lang w:val="en-US"/>
+        </w:rPr>
+        <w:t>Last message from general chat</w:t>
+      </w:r>
+    </w:p>
+    <w:p>
+      <w:pPr>
+        <w:pStyle w:val="ListParagraph"/>
+        <w:numPr>
+          <w:ilvl w:val="1"/>
+          <w:numId w:val="8"/>
+        </w:numPr>
+        <w:jc w:val="both"/>
+        <w:rPr>
+          <w:lang w:val="en-US"/>
+        </w:rPr>
+      </w:pPr>
+      <w:r>
+        <w:rPr>
+          <w:lang w:val="en-US"/>
+        </w:rPr>
+        <w:t>User</w:t>
+      </w:r>
+    </w:p>
+    <w:p>
+      <w:pPr>
+        <w:pStyle w:val="ListParagraph"/>
+        <w:numPr>
+          <w:ilvl w:val="1"/>
+          <w:numId w:val="8"/>
+        </w:numPr>
+        <w:jc w:val="both"/>
+        <w:rPr>
+          <w:lang w:val="en-US"/>
+        </w:rPr>
+      </w:pPr>
+      <w:r>
+        <w:rPr>
+          <w:lang w:val="en-US"/>
+        </w:rPr>
+        <w:t>Text</w:t>
+      </w:r>
+    </w:p>
+    <w:p>
+      <w:pPr>
+        <w:pStyle w:val="ListParagraph"/>
+        <w:numPr>
+          <w:ilvl w:val="1"/>
+          <w:numId w:val="8"/>
+        </w:numPr>
+        <w:jc w:val="both"/>
+        <w:rPr>
+          <w:lang w:val="en-US"/>
+        </w:rPr>
+      </w:pPr>
+      <w:r>
+        <w:rPr>
+          <w:lang w:val="en-US"/>
+        </w:rPr>
+        <w:t>Media</w:t>
+      </w:r>
+    </w:p>
+    <w:p>
+      <w:pPr>
+        <w:pStyle w:val="ListParagraph"/>
+        <w:numPr>
+          <w:ilvl w:val="1"/>
+          <w:numId w:val="8"/>
+        </w:numPr>
+        <w:jc w:val="both"/>
+        <w:rPr>
+          <w:lang w:val="en-US"/>
+        </w:rPr>
+      </w:pPr>
+      <w:r>
+        <w:rPr>
+          <w:lang w:val="en-US"/>
+        </w:rPr>
+        <w:t>Time</w:t>
+      </w:r>
+    </w:p>
+    <w:p>
+      <w:pPr>
+        <w:jc w:val="both"/>
+        <w:rPr>
+          <w:lang w:val="en-US"/>
+        </w:rPr>
+      </w:pPr>
+      <w:r>
+        <w:rPr>
+          <w:lang w:val="en-US"/>
+        </w:rPr>
+        <w:t>A sample result in JSON format is shown in Figure 4.</w:t>
+      </w:r>
+      <w:r>
+        <w:rPr>
+          <w:lang w:val="en-US"/>
+        </w:rPr>
+        <w:t xml:space="preserve"> </w:t>
+      </w:r>
+      <w:r>
+        <w:rPr>
+          <w:lang w:val="en-US"/>
+        </w:rPr>
+        <w:t>The code and output can be accessed from my GitHub profile as indicated below.</w:t>
+      </w:r>
+    </w:p>
+    <w:p>
+      <w:pPr>
+        <w:jc w:val="both"/>
+        <w:rPr>
+          <w:lang w:val="en-US"/>
+        </w:rPr>
+      </w:pPr>
+      <w:r>
+        <w:rPr>
+          <w:lang w:val="en-US"/>
+        </w:rPr>
+        <w:t>https://github.com/benicastro/platform-research/tree/main/scrape_gab/selenium</w:t>
+      </w:r>
+    </w:p>
+    <w:p>
+      <w:pPr>
+        <w:rPr>
+          <w:lang w:val="en-US"/>
+        </w:rPr>
+      </w:pPr>
       <w:bookmarkStart w:id="0" w:name="_GoBack"/>
       <w:bookmarkEnd w:id="0"/>
+    </w:p>
+    <w:p>
+      <w:pPr>
+        <w:jc w:val="center"/>
+        <w:rPr>
+          <w:lang w:val="en-US"/>
+        </w:rPr>
+      </w:pPr>
+      <w:r>
+        <w:rPr>
+          <w:lang w:val="en-US"/>
+        </w:rPr>
+        <w:drawing>
+          <wp:inline distT="0" distB="0" distL="0" distR="0" wp14:anchorId="560D985A" wp14:editId="5BADB509">
+            <wp:extent cx="6218613" cy="2520000"/>
+            <wp:effectExtent l="0" t="0" r="0" b="0"/>
+            <wp:docPr id="5" name="Picture 5"/>
+            <wp:cNvGraphicFramePr>
+              <a:graphicFrameLocks xmlns:a="http://schemas.openxmlformats.org/drawingml/2006/main" noChangeAspect="1"/>
+            </wp:cNvGraphicFramePr>
+            <a:graphic xmlns:a="http://schemas.openxmlformats.org/drawingml/2006/main">
+              <a:graphicData uri="http://schemas.openxmlformats.org/drawingml/2006/picture">
+                <pic:pic xmlns:pic="http://schemas.openxmlformats.org/drawingml/2006/picture">
+                  <pic:nvPicPr>
+                    <pic:cNvPr id="1" name=""/>
+                    <pic:cNvPicPr/>
+                  </pic:nvPicPr>
+                  <pic:blipFill>
+                    <a:blip r:embed="rId10"/>
+                    <a:stretch>
+                      <a:fillRect/>
+                    </a:stretch>
+                  </pic:blipFill>
+                  <pic:spPr>
+                    <a:xfrm>
+                      <a:off x="0" y="0"/>
+                      <a:ext cx="6218613" cy="2520000"/>
+                    </a:xfrm>
+                    <a:prstGeom prst="rect">
+                      <a:avLst/>
+                    </a:prstGeom>
+                  </pic:spPr>
+                </pic:pic>
+              </a:graphicData>
+            </a:graphic>
+          </wp:inline>
+        </w:drawing>
+      </w:r>
+    </w:p>
+    <w:p>
+      <w:pPr>
+        <w:jc w:val="center"/>
+        <w:rPr>
+          <w:lang w:val="en-US"/>
+        </w:rPr>
+      </w:pPr>
+      <w:r>
+        <w:rPr>
+          <w:sz w:val="20"/>
+          <w:lang w:val="en-US"/>
+        </w:rPr>
+        <w:t xml:space="preserve">Figure </w:t>
+      </w:r>
+      <w:r>
+        <w:rPr>
+          <w:sz w:val="20"/>
+          <w:lang w:val="en-US"/>
+        </w:rPr>
+        <w:t>3. Structure of the output in JSON format</w:t>
+      </w:r>
+      <w:r>
+        <w:rPr>
+          <w:sz w:val="20"/>
+          <w:lang w:val="en-US"/>
+        </w:rPr>
+        <w:t xml:space="preserve"> for the second task</w:t>
+      </w:r>
+    </w:p>
+    <w:p>
+      <w:pPr>
+        <w:jc w:val="center"/>
+        <w:rPr>
+          <w:lang w:val="en-US"/>
+        </w:rPr>
+      </w:pPr>
+      <w:r>
+        <w:rPr>
+          <w:lang w:val="en-US"/>
+        </w:rPr>
+        <w:br w:type="page"/>
+      </w:r>
+    </w:p>
+    <w:p>
+      <w:pPr>
+        <w:jc w:val="both"/>
+        <w:rPr>
+          <w:b/>
+          <w:sz w:val="28"/>
+          <w:lang w:val="en-US"/>
+        </w:rPr>
+      </w:pPr>
+      <w:r>
+        <w:rPr>
+          <w:b/>
+          <w:sz w:val="28"/>
+          <w:lang w:val="en-US"/>
+        </w:rPr>
+        <w:lastRenderedPageBreak/>
+        <w:t>Task #3</w:t>
+      </w:r>
+      <w:r>
+        <w:rPr>
+          <w:b/>
+          <w:sz w:val="28"/>
+          <w:lang w:val="en-US"/>
+        </w:rPr>
+        <w:t>: Collecting Violence Content from VK</w:t>
+      </w:r>
+    </w:p>
+    <w:p>
+      <w:pPr>
+        <w:jc w:val="both"/>
+        <w:rPr>
+          <w:lang w:val="en-US"/>
+        </w:rPr>
+      </w:pPr>
+    </w:p>
+    <w:p>
+      <w:pPr>
+        <w:jc w:val="both"/>
+        <w:rPr>
+          <w:lang w:val="en-US"/>
+        </w:rPr>
+      </w:pPr>
+      <w:r>
+        <w:rPr>
+          <w:lang w:val="en-US"/>
+        </w:rPr>
+        <w:t>The task here involves finding 10 links from the social platform VK that contains different categories of abuse:</w:t>
+      </w:r>
+    </w:p>
+    <w:p>
+      <w:pPr>
+        <w:pStyle w:val="ListParagraph"/>
+        <w:numPr>
+          <w:ilvl w:val="0"/>
+          <w:numId w:val="9"/>
+        </w:numPr>
+        <w:jc w:val="both"/>
+        <w:rPr>
+          <w:lang w:val="en-US"/>
+        </w:rPr>
+      </w:pPr>
+      <w:r>
+        <w:rPr>
+          <w:lang w:val="en-US"/>
+        </w:rPr>
+        <w:t>Graphic Violence</w:t>
+      </w:r>
+    </w:p>
+    <w:p>
+      <w:pPr>
+        <w:pStyle w:val="ListParagraph"/>
+        <w:numPr>
+          <w:ilvl w:val="0"/>
+          <w:numId w:val="9"/>
+        </w:numPr>
+        <w:jc w:val="both"/>
+        <w:rPr>
+          <w:lang w:val="en-US"/>
+        </w:rPr>
+      </w:pPr>
+      <w:r>
+        <w:rPr>
+          <w:lang w:val="en-US"/>
+        </w:rPr>
+        <w:t>Nudity</w:t>
+      </w:r>
+    </w:p>
+    <w:p>
+      <w:pPr>
+        <w:pStyle w:val="ListParagraph"/>
+        <w:numPr>
+          <w:ilvl w:val="0"/>
+          <w:numId w:val="9"/>
+        </w:numPr>
+        <w:jc w:val="both"/>
+        <w:rPr>
+          <w:lang w:val="en-US"/>
+        </w:rPr>
+      </w:pPr>
+      <w:r>
+        <w:rPr>
+          <w:lang w:val="en-US"/>
+        </w:rPr>
+        <w:t>Selling illegal goods (drugs, prostration, and more)</w:t>
+      </w:r>
+    </w:p>
+    <w:p>
+      <w:pPr>
+        <w:jc w:val="both"/>
+        <w:rPr>
+          <w:lang w:val="en-US"/>
+        </w:rPr>
+      </w:pPr>
+      <w:r>
+        <w:rPr>
+          <w:lang w:val="en-US"/>
+        </w:rPr>
+        <w:t xml:space="preserve">The links below were found based on the workflow diagram shown in </w:t>
+      </w:r>
+      <w:r>
+        <w:rPr>
+          <w:lang w:val="en-US"/>
+        </w:rPr>
+        <w:t>Figure 5.</w:t>
+      </w:r>
     </w:p>
     <w:sectPr>
       <w:pgSz w:w="12240" w:h="15840"/>
@@ -1405,6 +1899,119 @@
     </w:lvl>
   </w:abstractNum>
   <w:abstractNum w:abstractNumId="2" w15:restartNumberingAfterBreak="0">
+    <w:nsid w:val="2E5243FE"/>
+    <w:multiLevelType w:val="hybridMultilevel"/>
+    <w:tmpl w:val="61D000F8"/>
+    <w:lvl w:ilvl="0" w:tplc="34090001">
+      <w:start w:val="1"/>
+      <w:numFmt w:val="bullet"/>
+      <w:lvlText w:val=""/>
+      <w:lvlJc w:val="left"/>
+      <w:pPr>
+        <w:ind w:left="720" w:hanging="360"/>
+      </w:pPr>
+      <w:rPr>
+        <w:rFonts w:ascii="Symbol" w:hAnsi="Symbol" w:hint="default"/>
+      </w:rPr>
+    </w:lvl>
+    <w:lvl w:ilvl="1" w:tplc="34090003">
+      <w:start w:val="1"/>
+      <w:numFmt w:val="bullet"/>
+      <w:lvlText w:val="o"/>
+      <w:lvlJc w:val="left"/>
+      <w:pPr>
+        <w:ind w:left="1440" w:hanging="360"/>
+      </w:pPr>
+      <w:rPr>
+        <w:rFonts w:ascii="Courier New" w:hAnsi="Courier New" w:cs="Courier New" w:hint="default"/>
+      </w:rPr>
+    </w:lvl>
+    <w:lvl w:ilvl="2" w:tplc="34090005" w:tentative="1">
+      <w:start w:val="1"/>
+      <w:numFmt w:val="bullet"/>
+      <w:lvlText w:val=""/>
+      <w:lvlJc w:val="left"/>
+      <w:pPr>
+        <w:ind w:left="2160" w:hanging="360"/>
+      </w:pPr>
+      <w:rPr>
+        <w:rFonts w:ascii="Wingdings" w:hAnsi="Wingdings" w:hint="default"/>
+      </w:rPr>
+    </w:lvl>
+    <w:lvl w:ilvl="3" w:tplc="34090001" w:tentative="1">
+      <w:start w:val="1"/>
+      <w:numFmt w:val="bullet"/>
+      <w:lvlText w:val=""/>
+      <w:lvlJc w:val="left"/>
+      <w:pPr>
+        <w:ind w:left="2880" w:hanging="360"/>
+      </w:pPr>
+      <w:rPr>
+        <w:rFonts w:ascii="Symbol" w:hAnsi="Symbol" w:hint="default"/>
+      </w:rPr>
+    </w:lvl>
+    <w:lvl w:ilvl="4" w:tplc="34090003" w:tentative="1">
+      <w:start w:val="1"/>
+      <w:numFmt w:val="bullet"/>
+      <w:lvlText w:val="o"/>
+      <w:lvlJc w:val="left"/>
+      <w:pPr>
+        <w:ind w:left="3600" w:hanging="360"/>
+      </w:pPr>
+      <w:rPr>
+        <w:rFonts w:ascii="Courier New" w:hAnsi="Courier New" w:cs="Courier New" w:hint="default"/>
+      </w:rPr>
+    </w:lvl>
+    <w:lvl w:ilvl="5" w:tplc="34090005" w:tentative="1">
+      <w:start w:val="1"/>
+      <w:numFmt w:val="bullet"/>
+      <w:lvlText w:val=""/>
+      <w:lvlJc w:val="left"/>
+      <w:pPr>
+        <w:ind w:left="4320" w:hanging="360"/>
+      </w:pPr>
+      <w:rPr>
+        <w:rFonts w:ascii="Wingdings" w:hAnsi="Wingdings" w:hint="default"/>
+      </w:rPr>
+    </w:lvl>
+    <w:lvl w:ilvl="6" w:tplc="34090001" w:tentative="1">
+      <w:start w:val="1"/>
+      <w:numFmt w:val="bullet"/>
+      <w:lvlText w:val=""/>
+      <w:lvlJc w:val="left"/>
+      <w:pPr>
+        <w:ind w:left="5040" w:hanging="360"/>
+      </w:pPr>
+      <w:rPr>
+        <w:rFonts w:ascii="Symbol" w:hAnsi="Symbol" w:hint="default"/>
+      </w:rPr>
+    </w:lvl>
+    <w:lvl w:ilvl="7" w:tplc="34090003" w:tentative="1">
+      <w:start w:val="1"/>
+      <w:numFmt w:val="bullet"/>
+      <w:lvlText w:val="o"/>
+      <w:lvlJc w:val="left"/>
+      <w:pPr>
+        <w:ind w:left="5760" w:hanging="360"/>
+      </w:pPr>
+      <w:rPr>
+        <w:rFonts w:ascii="Courier New" w:hAnsi="Courier New" w:cs="Courier New" w:hint="default"/>
+      </w:rPr>
+    </w:lvl>
+    <w:lvl w:ilvl="8" w:tplc="34090005" w:tentative="1">
+      <w:start w:val="1"/>
+      <w:numFmt w:val="bullet"/>
+      <w:lvlText w:val=""/>
+      <w:lvlJc w:val="left"/>
+      <w:pPr>
+        <w:ind w:left="6480" w:hanging="360"/>
+      </w:pPr>
+      <w:rPr>
+        <w:rFonts w:ascii="Wingdings" w:hAnsi="Wingdings" w:hint="default"/>
+      </w:rPr>
+    </w:lvl>
+  </w:abstractNum>
+  <w:abstractNum w:abstractNumId="3" w15:restartNumberingAfterBreak="0">
     <w:nsid w:val="3A3C448C"/>
     <w:multiLevelType w:val="hybridMultilevel"/>
     <w:tmpl w:val="0534E454"/>
@@ -1493,7 +2100,120 @@
       </w:pPr>
     </w:lvl>
   </w:abstractNum>
-  <w:abstractNum w:abstractNumId="3" w15:restartNumberingAfterBreak="0">
+  <w:abstractNum w:abstractNumId="4" w15:restartNumberingAfterBreak="0">
+    <w:nsid w:val="4F192FA1"/>
+    <w:multiLevelType w:val="hybridMultilevel"/>
+    <w:tmpl w:val="B9C44358"/>
+    <w:lvl w:ilvl="0" w:tplc="34090001">
+      <w:start w:val="1"/>
+      <w:numFmt w:val="bullet"/>
+      <w:lvlText w:val=""/>
+      <w:lvlJc w:val="left"/>
+      <w:pPr>
+        <w:ind w:left="769" w:hanging="360"/>
+      </w:pPr>
+      <w:rPr>
+        <w:rFonts w:ascii="Symbol" w:hAnsi="Symbol" w:hint="default"/>
+      </w:rPr>
+    </w:lvl>
+    <w:lvl w:ilvl="1" w:tplc="34090003" w:tentative="1">
+      <w:start w:val="1"/>
+      <w:numFmt w:val="bullet"/>
+      <w:lvlText w:val="o"/>
+      <w:lvlJc w:val="left"/>
+      <w:pPr>
+        <w:ind w:left="1489" w:hanging="360"/>
+      </w:pPr>
+      <w:rPr>
+        <w:rFonts w:ascii="Courier New" w:hAnsi="Courier New" w:cs="Courier New" w:hint="default"/>
+      </w:rPr>
+    </w:lvl>
+    <w:lvl w:ilvl="2" w:tplc="34090005" w:tentative="1">
+      <w:start w:val="1"/>
+      <w:numFmt w:val="bullet"/>
+      <w:lvlText w:val=""/>
+      <w:lvlJc w:val="left"/>
+      <w:pPr>
+        <w:ind w:left="2209" w:hanging="360"/>
+      </w:pPr>
+      <w:rPr>
+        <w:rFonts w:ascii="Wingdings" w:hAnsi="Wingdings" w:hint="default"/>
+      </w:rPr>
+    </w:lvl>
+    <w:lvl w:ilvl="3" w:tplc="34090001" w:tentative="1">
+      <w:start w:val="1"/>
+      <w:numFmt w:val="bullet"/>
+      <w:lvlText w:val=""/>
+      <w:lvlJc w:val="left"/>
+      <w:pPr>
+        <w:ind w:left="2929" w:hanging="360"/>
+      </w:pPr>
+      <w:rPr>
+        <w:rFonts w:ascii="Symbol" w:hAnsi="Symbol" w:hint="default"/>
+      </w:rPr>
+    </w:lvl>
+    <w:lvl w:ilvl="4" w:tplc="34090003" w:tentative="1">
+      <w:start w:val="1"/>
+      <w:numFmt w:val="bullet"/>
+      <w:lvlText w:val="o"/>
+      <w:lvlJc w:val="left"/>
+      <w:pPr>
+        <w:ind w:left="3649" w:hanging="360"/>
+      </w:pPr>
+      <w:rPr>
+        <w:rFonts w:ascii="Courier New" w:hAnsi="Courier New" w:cs="Courier New" w:hint="default"/>
+      </w:rPr>
+    </w:lvl>
+    <w:lvl w:ilvl="5" w:tplc="34090005" w:tentative="1">
+      <w:start w:val="1"/>
+      <w:numFmt w:val="bullet"/>
+      <w:lvlText w:val=""/>
+      <w:lvlJc w:val="left"/>
+      <w:pPr>
+        <w:ind w:left="4369" w:hanging="360"/>
+      </w:pPr>
+      <w:rPr>
+        <w:rFonts w:ascii="Wingdings" w:hAnsi="Wingdings" w:hint="default"/>
+      </w:rPr>
+    </w:lvl>
+    <w:lvl w:ilvl="6" w:tplc="34090001" w:tentative="1">
+      <w:start w:val="1"/>
+      <w:numFmt w:val="bullet"/>
+      <w:lvlText w:val=""/>
+      <w:lvlJc w:val="left"/>
+      <w:pPr>
+        <w:ind w:left="5089" w:hanging="360"/>
+      </w:pPr>
+      <w:rPr>
+        <w:rFonts w:ascii="Symbol" w:hAnsi="Symbol" w:hint="default"/>
+      </w:rPr>
+    </w:lvl>
+    <w:lvl w:ilvl="7" w:tplc="34090003" w:tentative="1">
+      <w:start w:val="1"/>
+      <w:numFmt w:val="bullet"/>
+      <w:lvlText w:val="o"/>
+      <w:lvlJc w:val="left"/>
+      <w:pPr>
+        <w:ind w:left="5809" w:hanging="360"/>
+      </w:pPr>
+      <w:rPr>
+        <w:rFonts w:ascii="Courier New" w:hAnsi="Courier New" w:cs="Courier New" w:hint="default"/>
+      </w:rPr>
+    </w:lvl>
+    <w:lvl w:ilvl="8" w:tplc="34090005" w:tentative="1">
+      <w:start w:val="1"/>
+      <w:numFmt w:val="bullet"/>
+      <w:lvlText w:val=""/>
+      <w:lvlJc w:val="left"/>
+      <w:pPr>
+        <w:ind w:left="6529" w:hanging="360"/>
+      </w:pPr>
+      <w:rPr>
+        <w:rFonts w:ascii="Wingdings" w:hAnsi="Wingdings" w:hint="default"/>
+      </w:rPr>
+    </w:lvl>
+  </w:abstractNum>
+  <w:abstractNum w:abstractNumId="5" w15:restartNumberingAfterBreak="0">
     <w:nsid w:val="617F13D8"/>
     <w:multiLevelType w:val="hybridMultilevel"/>
     <w:tmpl w:val="D7DCB55E"/>
@@ -1606,7 +2326,7 @@
       </w:rPr>
     </w:lvl>
   </w:abstractNum>
-  <w:abstractNum w:abstractNumId="4" w15:restartNumberingAfterBreak="0">
+  <w:abstractNum w:abstractNumId="6" w15:restartNumberingAfterBreak="0">
     <w:nsid w:val="6AE65053"/>
     <w:multiLevelType w:val="hybridMultilevel"/>
     <w:tmpl w:val="807A32A0"/>
@@ -1719,7 +2439,7 @@
       </w:rPr>
     </w:lvl>
   </w:abstractNum>
-  <w:abstractNum w:abstractNumId="5" w15:restartNumberingAfterBreak="0">
+  <w:abstractNum w:abstractNumId="7" w15:restartNumberingAfterBreak="0">
     <w:nsid w:val="70914CEC"/>
     <w:multiLevelType w:val="hybridMultilevel"/>
     <w:tmpl w:val="80DE5D40"/>
@@ -1832,7 +2552,7 @@
       </w:rPr>
     </w:lvl>
   </w:abstractNum>
-  <w:abstractNum w:abstractNumId="6" w15:restartNumberingAfterBreak="0">
+  <w:abstractNum w:abstractNumId="8" w15:restartNumberingAfterBreak="0">
     <w:nsid w:val="79A760DE"/>
     <w:multiLevelType w:val="hybridMultilevel"/>
     <w:tmpl w:val="E3EC91C0"/>
@@ -1946,25 +2666,31 @@
     </w:lvl>
   </w:abstractNum>
   <w:num w:numId="1">
-    <w:abstractNumId w:val="3"/>
+    <w:abstractNumId w:val="5"/>
   </w:num>
   <w:num w:numId="2">
-    <w:abstractNumId w:val="4"/>
+    <w:abstractNumId w:val="6"/>
   </w:num>
   <w:num w:numId="3">
     <w:abstractNumId w:val="1"/>
   </w:num>
   <w:num w:numId="4">
-    <w:abstractNumId w:val="2"/>
+    <w:abstractNumId w:val="3"/>
   </w:num>
   <w:num w:numId="5">
-    <w:abstractNumId w:val="6"/>
+    <w:abstractNumId w:val="8"/>
   </w:num>
   <w:num w:numId="6">
     <w:abstractNumId w:val="0"/>
   </w:num>
   <w:num w:numId="7">
-    <w:abstractNumId w:val="5"/>
+    <w:abstractNumId w:val="7"/>
+  </w:num>
+  <w:num w:numId="8">
+    <w:abstractNumId w:val="2"/>
+  </w:num>
+  <w:num w:numId="9">
+    <w:abstractNumId w:val="4"/>
   </w:num>
 </w:numbering>
 </file>
@@ -2445,6 +3171,17 @@
     <w:uiPriority w:val="99"/>
     <w:rsid w:val="00521FCA"/>
   </w:style>
+  <w:style w:type="character" w:styleId="Hyperlink">
+    <w:name w:val="Hyperlink"/>
+    <w:basedOn w:val="DefaultParagraphFont"/>
+    <w:uiPriority w:val="99"/>
+    <w:unhideWhenUsed/>
+    <w:rsid w:val="00720108"/>
+    <w:rPr>
+      <w:color w:val="0563C1" w:themeColor="hyperlink"/>
+      <w:u w:val="single"/>
+    </w:rPr>
+  </w:style>
 </w:styles>
 </file>
 

</xml_diff>

<commit_message>
Continued working on task number two
</commit_message>
<xml_diff>
--- a/platform_research_report.docx
+++ b/platform_research_report.docx
@@ -1163,7 +1163,21 @@
         <w:rPr>
           <w:lang w:val="en-US"/>
         </w:rPr>
-        <w:t>l. Upon visiting the website, it was very clear that user authentication is required. Thus, we provided user details as part of the script. Similar to the previous task, we have employed here selenium. Given that this library is very powerful in web automation and testing, we can use it to interact with the website for logging in.</w:t>
+        <w:t>l. Upon visiting the website</w:t>
+      </w:r>
+      <w:r>
+        <w:rPr>
+          <w:lang w:val="en-US"/>
+        </w:rPr>
+        <w:t xml:space="preserve"> and joining the server</w:t>
+      </w:r>
+      <w:bookmarkStart w:id="0" w:name="_GoBack"/>
+      <w:bookmarkEnd w:id="0"/>
+      <w:r>
+        <w:rPr>
+          <w:lang w:val="en-US"/>
+        </w:rPr>
+        <w:t>, it was very clear that user authentication is required. Thus, we provided user details as part of the script. Similar to the previous task, we have employed here selenium. Given that this library is very powerful in web automation and testing, we can use it to interact with the website for logging in.</w:t>
       </w:r>
     </w:p>
     <w:p>
@@ -1417,8 +1431,6 @@
           <w:lang w:val="en-US"/>
         </w:rPr>
       </w:pPr>
-      <w:bookmarkStart w:id="0" w:name="_GoBack"/>
-      <w:bookmarkEnd w:id="0"/>
     </w:p>
     <w:p>
       <w:pPr>

</xml_diff>

<commit_message>
Finalized the report for the platform research assignment
</commit_message>
<xml_diff>
--- a/platform_research_report.docx
+++ b/platform_research_report.docx
@@ -348,7 +348,8 @@
       </w:pPr>
       <w:r>
         <w:rPr>
-          <w:lang w:val="en-US"/>
+          <w:noProof/>
+          <w:lang w:eastAsia="en-PH"/>
         </w:rPr>
         <w:drawing>
           <wp:inline distT="0" distB="0" distL="0" distR="0" wp14:anchorId="4E6975FF" wp14:editId="24717B48">
@@ -420,23 +421,15 @@
       <w:pPr>
         <w:jc w:val="center"/>
         <w:rPr>
+          <w:lang w:val="en-US"/>
+        </w:rPr>
+      </w:pPr>
+      <w:r>
+        <w:rPr>
           <w:noProof/>
           <w:lang w:eastAsia="en-PH"/>
         </w:rPr>
-      </w:pPr>
-    </w:p>
-    <w:p>
-      <w:pPr>
-        <w:jc w:val="center"/>
-        <w:rPr>
-          <w:lang w:val="en-US"/>
-        </w:rPr>
-      </w:pPr>
-      <w:r>
-        <w:rPr>
-          <w:noProof/>
-          <w:lang w:eastAsia="en-PH"/>
-        </w:rPr>
+        <w:lastRenderedPageBreak/>
         <w:drawing>
           <wp:inline distT="0" distB="0" distL="0" distR="0" wp14:anchorId="3E8FD664" wp14:editId="428CBEEE">
             <wp:extent cx="4710845" cy="2520000"/>
@@ -762,6 +755,31 @@
         </w:rPr>
         <w:t>The code and output can be accessed from my GitHub profile as indicated below.</w:t>
       </w:r>
+      <w:r>
+        <w:rPr>
+          <w:lang w:val="en-US"/>
+        </w:rPr>
+        <w:t xml:space="preserve"> It can be run directly from the IDE or using </w:t>
+      </w:r>
+      <w:r>
+        <w:rPr>
+          <w:i/>
+          <w:lang w:val="en-US"/>
+        </w:rPr>
+        <w:t xml:space="preserve">python main.py </w:t>
+      </w:r>
+      <w:r>
+        <w:rPr>
+          <w:lang w:val="en-US"/>
+        </w:rPr>
+        <w:t>through the terminal</w:t>
+      </w:r>
+      <w:r>
+        <w:rPr>
+          <w:lang w:val="en-US"/>
+        </w:rPr>
+        <w:t>.</w:t>
+      </w:r>
     </w:p>
     <w:p>
       <w:pPr>
@@ -786,7 +804,8 @@
       </w:pPr>
       <w:r>
         <w:rPr>
-          <w:lang w:val="en-US"/>
+          <w:noProof/>
+          <w:lang w:eastAsia="en-PH"/>
         </w:rPr>
         <w:lastRenderedPageBreak/>
         <w:drawing>
@@ -845,21 +864,7 @@
           <w:sz w:val="20"/>
           <w:lang w:val="en-US"/>
         </w:rPr>
-        <w:t>3</w:t>
-      </w:r>
-      <w:r>
-        <w:rPr>
-          <w:sz w:val="20"/>
-          <w:lang w:val="en-US"/>
-        </w:rPr>
-        <w:t xml:space="preserve">. </w:t>
-      </w:r>
-      <w:r>
-        <w:rPr>
-          <w:sz w:val="20"/>
-          <w:lang w:val="en-US"/>
-        </w:rPr>
-        <w:t>Structure of the output in JSON format</w:t>
+        <w:t>3. Structure of the output in JSON format</w:t>
       </w:r>
       <w:r>
         <w:rPr>
@@ -1171,8 +1176,6 @@
         </w:rPr>
         <w:t xml:space="preserve"> and joining the server</w:t>
       </w:r>
-      <w:bookmarkStart w:id="0" w:name="_GoBack"/>
-      <w:bookmarkEnd w:id="0"/>
       <w:r>
         <w:rPr>
           <w:lang w:val="en-US"/>
@@ -1402,35 +1405,46 @@
         <w:rPr>
           <w:lang w:val="en-US"/>
         </w:rPr>
+        <w:t xml:space="preserve"> The code and output can be accessed from my GitHub profile as indicated below.</w:t>
+      </w:r>
+      <w:r>
+        <w:rPr>
+          <w:lang w:val="en-US"/>
+        </w:rPr>
         <w:t xml:space="preserve"> </w:t>
       </w:r>
       <w:r>
         <w:rPr>
           <w:lang w:val="en-US"/>
         </w:rPr>
-        <w:t>The code and output can be accessed from my GitHub profile as indicated below.</w:t>
-      </w:r>
-    </w:p>
-    <w:p>
-      <w:pPr>
-        <w:jc w:val="both"/>
-        <w:rPr>
-          <w:lang w:val="en-US"/>
-        </w:rPr>
-      </w:pPr>
-      <w:r>
-        <w:rPr>
-          <w:lang w:val="en-US"/>
-        </w:rPr>
-        <w:t>https://github.com/benicastro/platform-research/tree/main/scrape_gab/selenium</w:t>
-      </w:r>
-    </w:p>
-    <w:p>
-      <w:pPr>
-        <w:rPr>
-          <w:lang w:val="en-US"/>
-        </w:rPr>
-      </w:pPr>
+        <w:t xml:space="preserve">It can be run directly from the IDE or using </w:t>
+      </w:r>
+      <w:r>
+        <w:rPr>
+          <w:i/>
+          <w:lang w:val="en-US"/>
+        </w:rPr>
+        <w:t xml:space="preserve">python main.py </w:t>
+      </w:r>
+      <w:r>
+        <w:rPr>
+          <w:lang w:val="en-US"/>
+        </w:rPr>
+        <w:t>through the terminal.</w:t>
+      </w:r>
+    </w:p>
+    <w:p>
+      <w:pPr>
+        <w:rPr>
+          <w:lang w:val="en-US"/>
+        </w:rPr>
+      </w:pPr>
+      <w:r>
+        <w:rPr>
+          <w:lang w:val="en-US"/>
+        </w:rPr>
+        <w:t>https://github.com/benicastro/platform-research/tree/main/scrape_discord</w:t>
+      </w:r>
     </w:p>
     <w:p>
       <w:pPr>
@@ -1441,7 +1455,8 @@
       </w:pPr>
       <w:r>
         <w:rPr>
-          <w:lang w:val="en-US"/>
+          <w:noProof/>
+          <w:lang w:eastAsia="en-PH"/>
         </w:rPr>
         <w:drawing>
           <wp:inline distT="0" distB="0" distL="0" distR="0" wp14:anchorId="560D985A" wp14:editId="5BADB509">
@@ -1499,14 +1514,14 @@
           <w:sz w:val="20"/>
           <w:lang w:val="en-US"/>
         </w:rPr>
-        <w:t>3. Structure of the output in JSON format</w:t>
+        <w:t>4</w:t>
       </w:r>
       <w:r>
         <w:rPr>
           <w:sz w:val="20"/>
           <w:lang w:val="en-US"/>
         </w:rPr>
-        <w:t xml:space="preserve"> for the second task</w:t>
+        <w:t>. Structure of the output in JSON format for the second task</w:t>
       </w:r>
     </w:p>
     <w:p>
@@ -1647,6 +1662,598 @@
           <w:lang w:val="en-US"/>
         </w:rPr>
         <w:t>Figure 5.</w:t>
+      </w:r>
+      <w:r>
+        <w:rPr>
+          <w:lang w:val="en-US"/>
+        </w:rPr>
+        <w:t xml:space="preserve"> The keywords indicated above were used as input to search the platform for abuse links. In the process of checking the results, if no posts exhibit abuse characteristics, the keyword used is refined to be more specific as it can provide more accurate results. It was difficult to search for links that involve statements or posts that are in a different language so translating those became an additional step. However, if the results show some relevance, where the posts contain images or statements that can be labeled as an abuse, then these links are then documented. For example, in the nudity category, there are explicit images which show nude scenes. In addition, in the illegal goods category, the posts explicitly tell that they are indeed selling services.</w:t>
+      </w:r>
+    </w:p>
+    <w:p>
+      <w:pPr>
+        <w:jc w:val="center"/>
+        <w:rPr>
+          <w:lang w:val="en-US"/>
+        </w:rPr>
+      </w:pPr>
+      <w:r>
+        <w:rPr>
+          <w:lang w:val="en-US"/>
+        </w:rPr>
+        <w:drawing>
+          <wp:inline distT="0" distB="0" distL="0" distR="0" wp14:anchorId="13859022" wp14:editId="024A502F">
+            <wp:extent cx="4684152" cy="1692000"/>
+            <wp:effectExtent l="0" t="0" r="2540" b="3810"/>
+            <wp:docPr id="2" name="Picture 2"/>
+            <wp:cNvGraphicFramePr>
+              <a:graphicFrameLocks xmlns:a="http://schemas.openxmlformats.org/drawingml/2006/main" noChangeAspect="1"/>
+            </wp:cNvGraphicFramePr>
+            <a:graphic xmlns:a="http://schemas.openxmlformats.org/drawingml/2006/main">
+              <a:graphicData uri="http://schemas.openxmlformats.org/drawingml/2006/picture">
+                <pic:pic xmlns:pic="http://schemas.openxmlformats.org/drawingml/2006/picture">
+                  <pic:nvPicPr>
+                    <pic:cNvPr id="1" name=""/>
+                    <pic:cNvPicPr/>
+                  </pic:nvPicPr>
+                  <pic:blipFill>
+                    <a:blip r:embed="rId11"/>
+                    <a:stretch>
+                      <a:fillRect/>
+                    </a:stretch>
+                  </pic:blipFill>
+                  <pic:spPr>
+                    <a:xfrm>
+                      <a:off x="0" y="0"/>
+                      <a:ext cx="4684152" cy="1692000"/>
+                    </a:xfrm>
+                    <a:prstGeom prst="rect">
+                      <a:avLst/>
+                    </a:prstGeom>
+                  </pic:spPr>
+                </pic:pic>
+              </a:graphicData>
+            </a:graphic>
+          </wp:inline>
+        </w:drawing>
+      </w:r>
+    </w:p>
+    <w:p>
+      <w:pPr>
+        <w:jc w:val="center"/>
+        <w:rPr>
+          <w:lang w:val="en-US"/>
+        </w:rPr>
+      </w:pPr>
+      <w:r>
+        <w:rPr>
+          <w:sz w:val="20"/>
+          <w:lang w:val="en-US"/>
+        </w:rPr>
+        <w:t xml:space="preserve">Figure </w:t>
+      </w:r>
+      <w:r>
+        <w:rPr>
+          <w:sz w:val="20"/>
+          <w:lang w:val="en-US"/>
+        </w:rPr>
+        <w:t>5</w:t>
+      </w:r>
+      <w:r>
+        <w:rPr>
+          <w:sz w:val="20"/>
+          <w:lang w:val="en-US"/>
+        </w:rPr>
+        <w:t xml:space="preserve">. </w:t>
+      </w:r>
+      <w:r>
+        <w:rPr>
+          <w:sz w:val="20"/>
+          <w:lang w:val="en-US"/>
+        </w:rPr>
+        <w:t>Workflow diagram for task three</w:t>
+      </w:r>
+    </w:p>
+    <w:p>
+      <w:pPr>
+        <w:rPr>
+          <w:lang w:val="en-US"/>
+        </w:rPr>
+      </w:pPr>
+      <w:r>
+        <w:rPr>
+          <w:lang w:val="en-US"/>
+        </w:rPr>
+        <w:t>Links:</w:t>
+      </w:r>
+    </w:p>
+    <w:p>
+      <w:pPr>
+        <w:pStyle w:val="ListParagraph"/>
+        <w:numPr>
+          <w:ilvl w:val="0"/>
+          <w:numId w:val="10"/>
+        </w:numPr>
+        <w:jc w:val="both"/>
+        <w:rPr>
+          <w:lang w:val="en-US"/>
+        </w:rPr>
+      </w:pPr>
+      <w:r>
+        <w:rPr>
+          <w:lang w:val="en-US"/>
+        </w:rPr>
+        <w:t>https://vk.com/club73419858</w:t>
+      </w:r>
+    </w:p>
+    <w:p>
+      <w:pPr>
+        <w:pStyle w:val="ListParagraph"/>
+        <w:numPr>
+          <w:ilvl w:val="1"/>
+          <w:numId w:val="10"/>
+        </w:numPr>
+        <w:jc w:val="both"/>
+        <w:rPr>
+          <w:lang w:val="en-US"/>
+        </w:rPr>
+      </w:pPr>
+      <w:r>
+        <w:rPr>
+          <w:lang w:val="en-US"/>
+        </w:rPr>
+        <w:t>This link is a community page named “</w:t>
+      </w:r>
+      <w:r>
+        <w:rPr>
+          <w:lang w:val="en-US"/>
+        </w:rPr>
+        <w:t>Russia</w:t>
+      </w:r>
+      <w:r>
+        <w:rPr>
+          <w:lang w:val="en-US"/>
+        </w:rPr>
+        <w:t>n prostitutes throughout Europe.” with an information section clearly stating that they are promoting prostitution. This is under the illegal goods and nudity category.</w:t>
+      </w:r>
+    </w:p>
+    <w:p>
+      <w:pPr>
+        <w:pStyle w:val="ListParagraph"/>
+        <w:ind w:left="1440"/>
+        <w:jc w:val="both"/>
+        <w:rPr>
+          <w:lang w:val="en-US"/>
+        </w:rPr>
+      </w:pPr>
+    </w:p>
+    <w:p>
+      <w:pPr>
+        <w:pStyle w:val="ListParagraph"/>
+        <w:numPr>
+          <w:ilvl w:val="0"/>
+          <w:numId w:val="10"/>
+        </w:numPr>
+        <w:jc w:val="both"/>
+        <w:rPr>
+          <w:lang w:val="en-US"/>
+        </w:rPr>
+      </w:pPr>
+      <w:r>
+        <w:rPr>
+          <w:lang w:val="en-US"/>
+        </w:rPr>
+        <w:t>https://vk.com/mamy_ebal_i_papy</w:t>
+      </w:r>
+    </w:p>
+    <w:p>
+      <w:pPr>
+        <w:pStyle w:val="ListParagraph"/>
+        <w:numPr>
+          <w:ilvl w:val="1"/>
+          <w:numId w:val="10"/>
+        </w:numPr>
+        <w:jc w:val="both"/>
+        <w:rPr>
+          <w:lang w:val="en-US"/>
+        </w:rPr>
+      </w:pPr>
+      <w:r>
+        <w:rPr>
+          <w:lang w:val="en-US"/>
+        </w:rPr>
+        <w:t>This link is a community page named “</w:t>
+      </w:r>
+      <w:r>
+        <w:rPr>
+          <w:lang w:val="en-US"/>
+        </w:rPr>
+        <w:t>MOSCOW PROSTITUTES</w:t>
+      </w:r>
+      <w:r>
+        <w:rPr>
+          <w:lang w:val="en-US"/>
+        </w:rPr>
+        <w:t>”</w:t>
+      </w:r>
+      <w:r>
+        <w:rPr>
+          <w:lang w:val="en-US"/>
+        </w:rPr>
+        <w:t xml:space="preserve"> which is a closed group. One can suspect that it may involve selling of illegal goods. The profile photo also depict nudity.</w:t>
+      </w:r>
+    </w:p>
+    <w:p>
+      <w:pPr>
+        <w:pStyle w:val="ListParagraph"/>
+        <w:ind w:left="1440"/>
+        <w:jc w:val="both"/>
+        <w:rPr>
+          <w:lang w:val="en-US"/>
+        </w:rPr>
+      </w:pPr>
+    </w:p>
+    <w:p>
+      <w:pPr>
+        <w:pStyle w:val="ListParagraph"/>
+        <w:numPr>
+          <w:ilvl w:val="0"/>
+          <w:numId w:val="10"/>
+        </w:numPr>
+        <w:jc w:val="both"/>
+        <w:rPr>
+          <w:lang w:val="en-US"/>
+        </w:rPr>
+      </w:pPr>
+      <w:r>
+        <w:rPr>
+          <w:lang w:val="en-US"/>
+        </w:rPr>
+        <w:t>https://vk.com/prostitutesforteenskids</w:t>
+      </w:r>
+    </w:p>
+    <w:p>
+      <w:pPr>
+        <w:pStyle w:val="ListParagraph"/>
+        <w:numPr>
+          <w:ilvl w:val="1"/>
+          <w:numId w:val="10"/>
+        </w:numPr>
+        <w:jc w:val="both"/>
+        <w:rPr>
+          <w:lang w:val="en-US"/>
+        </w:rPr>
+      </w:pPr>
+      <w:r>
+        <w:rPr>
+          <w:lang w:val="en-US"/>
+        </w:rPr>
+        <w:t>This link is also a closed community page, which is named “</w:t>
+      </w:r>
+      <w:r>
+        <w:rPr>
+          <w:lang w:val="en-US"/>
+        </w:rPr>
+        <w:t>Pʀᴏsᴛɪᴛᴜᴛᴇs ғᴏʀ Tᴇᴇɴs/Kɪᴅs</w:t>
+      </w:r>
+      <w:r>
+        <w:rPr>
+          <w:lang w:val="en-US"/>
+        </w:rPr>
+        <w:t>”. The inclusion of kids can be considered here as an abuse.</w:t>
+      </w:r>
+    </w:p>
+    <w:p>
+      <w:pPr>
+        <w:pStyle w:val="ListParagraph"/>
+        <w:numPr>
+          <w:ilvl w:val="0"/>
+          <w:numId w:val="10"/>
+        </w:numPr>
+        <w:jc w:val="both"/>
+        <w:rPr>
+          <w:lang w:val="en-US"/>
+        </w:rPr>
+      </w:pPr>
+      <w:r>
+        <w:rPr>
+          <w:lang w:val="en-US"/>
+        </w:rPr>
+        <w:lastRenderedPageBreak/>
+        <w:t>https://vk.com/event56708966</w:t>
+      </w:r>
+    </w:p>
+    <w:p>
+      <w:pPr>
+        <w:pStyle w:val="ListParagraph"/>
+        <w:numPr>
+          <w:ilvl w:val="1"/>
+          <w:numId w:val="10"/>
+        </w:numPr>
+        <w:jc w:val="both"/>
+        <w:rPr>
+          <w:lang w:val="en-US"/>
+        </w:rPr>
+      </w:pPr>
+      <w:r>
+        <w:rPr>
+          <w:lang w:val="en-US"/>
+        </w:rPr>
+        <w:t>This page is an event for people to engage in nudity. Various nude images can be seen from the page making it an abuse.</w:t>
+      </w:r>
+    </w:p>
+    <w:p>
+      <w:pPr>
+        <w:pStyle w:val="ListParagraph"/>
+        <w:numPr>
+          <w:ilvl w:val="0"/>
+          <w:numId w:val="10"/>
+        </w:numPr>
+        <w:jc w:val="both"/>
+        <w:rPr>
+          <w:lang w:val="en-US"/>
+        </w:rPr>
+      </w:pPr>
+      <w:r>
+        <w:rPr>
+          <w:lang w:val="en-US"/>
+        </w:rPr>
+        <w:t>https://vk.com/promotionar</w:t>
+      </w:r>
+    </w:p>
+    <w:p>
+      <w:pPr>
+        <w:pStyle w:val="ListParagraph"/>
+        <w:numPr>
+          <w:ilvl w:val="1"/>
+          <w:numId w:val="10"/>
+        </w:numPr>
+        <w:jc w:val="both"/>
+        <w:rPr>
+          <w:lang w:val="en-US"/>
+        </w:rPr>
+      </w:pPr>
+      <w:r>
+        <w:rPr>
+          <w:lang w:val="en-US"/>
+        </w:rPr>
+        <w:t>This link is that of a user</w:t>
+      </w:r>
+      <w:r>
+        <w:rPr>
+          <w:lang w:val="en-US"/>
+        </w:rPr>
+        <w:t xml:space="preserve"> who promotes the use of hidden camera in recording sex videos. This can be thought of an abuse involving invasion of privacy. Nude images are also present in the page.</w:t>
+      </w:r>
+    </w:p>
+    <w:p>
+      <w:pPr>
+        <w:pStyle w:val="ListParagraph"/>
+        <w:numPr>
+          <w:ilvl w:val="0"/>
+          <w:numId w:val="10"/>
+        </w:numPr>
+        <w:jc w:val="both"/>
+        <w:rPr>
+          <w:lang w:val="en-US"/>
+        </w:rPr>
+      </w:pPr>
+      <w:r>
+        <w:rPr>
+          <w:lang w:val="en-US"/>
+        </w:rPr>
+        <w:t>https://vk.com/event150145143</w:t>
+      </w:r>
+    </w:p>
+    <w:p>
+      <w:pPr>
+        <w:pStyle w:val="ListParagraph"/>
+        <w:numPr>
+          <w:ilvl w:val="1"/>
+          <w:numId w:val="10"/>
+        </w:numPr>
+        <w:jc w:val="both"/>
+        <w:rPr>
+          <w:lang w:val="en-US"/>
+        </w:rPr>
+      </w:pPr>
+      <w:r>
+        <w:rPr>
+          <w:lang w:val="en-US"/>
+        </w:rPr>
+        <w:t>This is another event page which showcases nude images of people, making it a candidate under the abuse category.</w:t>
+      </w:r>
+    </w:p>
+    <w:p>
+      <w:pPr>
+        <w:pStyle w:val="ListParagraph"/>
+        <w:numPr>
+          <w:ilvl w:val="0"/>
+          <w:numId w:val="10"/>
+        </w:numPr>
+        <w:jc w:val="both"/>
+        <w:rPr>
+          <w:lang w:val="en-US"/>
+        </w:rPr>
+      </w:pPr>
+      <w:r>
+        <w:rPr>
+          <w:lang w:val="en-US"/>
+        </w:rPr>
+        <w:t>https://vk.com/public214706755</w:t>
+      </w:r>
+    </w:p>
+    <w:p>
+      <w:pPr>
+        <w:pStyle w:val="ListParagraph"/>
+        <w:numPr>
+          <w:ilvl w:val="1"/>
+          <w:numId w:val="10"/>
+        </w:numPr>
+        <w:jc w:val="both"/>
+        <w:rPr>
+          <w:lang w:val="en-US"/>
+        </w:rPr>
+      </w:pPr>
+      <w:r>
+        <w:rPr>
+          <w:lang w:val="en-US"/>
+        </w:rPr>
+        <w:t>This page promote various sex videos and nude images.</w:t>
+      </w:r>
+    </w:p>
+    <w:p>
+      <w:pPr>
+        <w:pStyle w:val="ListParagraph"/>
+        <w:numPr>
+          <w:ilvl w:val="0"/>
+          <w:numId w:val="10"/>
+        </w:numPr>
+        <w:jc w:val="both"/>
+        <w:rPr>
+          <w:lang w:val="en-US"/>
+        </w:rPr>
+      </w:pPr>
+      <w:r>
+        <w:rPr>
+          <w:lang w:val="en-US"/>
+        </w:rPr>
+        <w:t>https://vk.com/event56708568</w:t>
+      </w:r>
+    </w:p>
+    <w:p>
+      <w:pPr>
+        <w:pStyle w:val="ListParagraph"/>
+        <w:numPr>
+          <w:ilvl w:val="1"/>
+          <w:numId w:val="10"/>
+        </w:numPr>
+        <w:jc w:val="both"/>
+        <w:rPr>
+          <w:lang w:val="en-US"/>
+        </w:rPr>
+      </w:pPr>
+      <w:r>
+        <w:rPr>
+          <w:lang w:val="en-US"/>
+        </w:rPr>
+        <w:t>This is an event page which again highlights the use of nude images.</w:t>
+      </w:r>
+    </w:p>
+    <w:p>
+      <w:pPr>
+        <w:pStyle w:val="ListParagraph"/>
+        <w:numPr>
+          <w:ilvl w:val="0"/>
+          <w:numId w:val="10"/>
+        </w:numPr>
+        <w:jc w:val="both"/>
+        <w:rPr>
+          <w:lang w:val="en-US"/>
+        </w:rPr>
+      </w:pPr>
+      <w:r>
+        <w:rPr>
+          <w:lang w:val="en-US"/>
+        </w:rPr>
+        <w:t>https://vk.com/club55564635</w:t>
+      </w:r>
+    </w:p>
+    <w:p>
+      <w:pPr>
+        <w:pStyle w:val="ListParagraph"/>
+        <w:numPr>
+          <w:ilvl w:val="1"/>
+          <w:numId w:val="10"/>
+        </w:numPr>
+        <w:jc w:val="both"/>
+        <w:rPr>
+          <w:lang w:val="en-US"/>
+        </w:rPr>
+      </w:pPr>
+      <w:r>
+        <w:rPr>
+          <w:lang w:val="en-US"/>
+        </w:rPr>
+        <w:t>This link contains posts involving nudity.</w:t>
+      </w:r>
+    </w:p>
+    <w:p>
+      <w:pPr>
+        <w:pStyle w:val="ListParagraph"/>
+        <w:numPr>
+          <w:ilvl w:val="0"/>
+          <w:numId w:val="10"/>
+        </w:numPr>
+        <w:jc w:val="both"/>
+        <w:rPr>
+          <w:lang w:val="en-US"/>
+        </w:rPr>
+      </w:pPr>
+      <w:r>
+        <w:rPr>
+          <w:lang w:val="en-US"/>
+        </w:rPr>
+        <w:t>https://vk.com/adamackerman</w:t>
+      </w:r>
+    </w:p>
+    <w:p>
+      <w:pPr>
+        <w:pStyle w:val="ListParagraph"/>
+        <w:numPr>
+          <w:ilvl w:val="1"/>
+          <w:numId w:val="10"/>
+        </w:numPr>
+        <w:jc w:val="both"/>
+        <w:rPr>
+          <w:lang w:val="en-US"/>
+        </w:rPr>
+      </w:pPr>
+      <w:r>
+        <w:rPr>
+          <w:lang w:val="en-US"/>
+        </w:rPr>
+        <w:t>This profile page exhibits bondage as its main content. This can be viewed as violence against people.</w:t>
+      </w:r>
+      <w:bookmarkStart w:id="0" w:name="_GoBack"/>
+      <w:bookmarkEnd w:id="0"/>
+    </w:p>
+    <w:p>
+      <w:pPr>
+        <w:pStyle w:val="ListParagraph"/>
+        <w:numPr>
+          <w:ilvl w:val="0"/>
+          <w:numId w:val="10"/>
+        </w:numPr>
+        <w:jc w:val="both"/>
+        <w:rPr>
+          <w:lang w:val="en-US"/>
+        </w:rPr>
+      </w:pPr>
+      <w:r>
+        <w:rPr>
+          <w:lang w:val="en-US"/>
+        </w:rPr>
+        <w:t>https://vk.com/fansdelbondage</w:t>
+      </w:r>
+    </w:p>
+    <w:p>
+      <w:pPr>
+        <w:pStyle w:val="ListParagraph"/>
+        <w:numPr>
+          <w:ilvl w:val="1"/>
+          <w:numId w:val="10"/>
+        </w:numPr>
+        <w:jc w:val="both"/>
+        <w:rPr>
+          <w:lang w:val="en-US"/>
+        </w:rPr>
+      </w:pPr>
+      <w:r>
+        <w:rPr>
+          <w:lang w:val="en-US"/>
+        </w:rPr>
+        <w:t xml:space="preserve">This link is a user page which has posts of people that depict bondage, which is clearly an example of graphic violence and nudity. </w:t>
       </w:r>
     </w:p>
     <w:sectPr>
@@ -2024,6 +2631,119 @@
     </w:lvl>
   </w:abstractNum>
   <w:abstractNum w:abstractNumId="3" w15:restartNumberingAfterBreak="0">
+    <w:nsid w:val="38943E4E"/>
+    <w:multiLevelType w:val="hybridMultilevel"/>
+    <w:tmpl w:val="CFCEA2EE"/>
+    <w:lvl w:ilvl="0" w:tplc="34090001">
+      <w:start w:val="1"/>
+      <w:numFmt w:val="bullet"/>
+      <w:lvlText w:val=""/>
+      <w:lvlJc w:val="left"/>
+      <w:pPr>
+        <w:ind w:left="360" w:hanging="360"/>
+      </w:pPr>
+      <w:rPr>
+        <w:rFonts w:ascii="Symbol" w:hAnsi="Symbol" w:hint="default"/>
+      </w:rPr>
+    </w:lvl>
+    <w:lvl w:ilvl="1" w:tplc="34090003">
+      <w:start w:val="1"/>
+      <w:numFmt w:val="bullet"/>
+      <w:lvlText w:val="o"/>
+      <w:lvlJc w:val="left"/>
+      <w:pPr>
+        <w:ind w:left="1080" w:hanging="360"/>
+      </w:pPr>
+      <w:rPr>
+        <w:rFonts w:ascii="Courier New" w:hAnsi="Courier New" w:cs="Courier New" w:hint="default"/>
+      </w:rPr>
+    </w:lvl>
+    <w:lvl w:ilvl="2" w:tplc="34090005" w:tentative="1">
+      <w:start w:val="1"/>
+      <w:numFmt w:val="bullet"/>
+      <w:lvlText w:val=""/>
+      <w:lvlJc w:val="left"/>
+      <w:pPr>
+        <w:ind w:left="1800" w:hanging="360"/>
+      </w:pPr>
+      <w:rPr>
+        <w:rFonts w:ascii="Wingdings" w:hAnsi="Wingdings" w:hint="default"/>
+      </w:rPr>
+    </w:lvl>
+    <w:lvl w:ilvl="3" w:tplc="34090001" w:tentative="1">
+      <w:start w:val="1"/>
+      <w:numFmt w:val="bullet"/>
+      <w:lvlText w:val=""/>
+      <w:lvlJc w:val="left"/>
+      <w:pPr>
+        <w:ind w:left="2520" w:hanging="360"/>
+      </w:pPr>
+      <w:rPr>
+        <w:rFonts w:ascii="Symbol" w:hAnsi="Symbol" w:hint="default"/>
+      </w:rPr>
+    </w:lvl>
+    <w:lvl w:ilvl="4" w:tplc="34090003" w:tentative="1">
+      <w:start w:val="1"/>
+      <w:numFmt w:val="bullet"/>
+      <w:lvlText w:val="o"/>
+      <w:lvlJc w:val="left"/>
+      <w:pPr>
+        <w:ind w:left="3240" w:hanging="360"/>
+      </w:pPr>
+      <w:rPr>
+        <w:rFonts w:ascii="Courier New" w:hAnsi="Courier New" w:cs="Courier New" w:hint="default"/>
+      </w:rPr>
+    </w:lvl>
+    <w:lvl w:ilvl="5" w:tplc="34090005" w:tentative="1">
+      <w:start w:val="1"/>
+      <w:numFmt w:val="bullet"/>
+      <w:lvlText w:val=""/>
+      <w:lvlJc w:val="left"/>
+      <w:pPr>
+        <w:ind w:left="3960" w:hanging="360"/>
+      </w:pPr>
+      <w:rPr>
+        <w:rFonts w:ascii="Wingdings" w:hAnsi="Wingdings" w:hint="default"/>
+      </w:rPr>
+    </w:lvl>
+    <w:lvl w:ilvl="6" w:tplc="34090001" w:tentative="1">
+      <w:start w:val="1"/>
+      <w:numFmt w:val="bullet"/>
+      <w:lvlText w:val=""/>
+      <w:lvlJc w:val="left"/>
+      <w:pPr>
+        <w:ind w:left="4680" w:hanging="360"/>
+      </w:pPr>
+      <w:rPr>
+        <w:rFonts w:ascii="Symbol" w:hAnsi="Symbol" w:hint="default"/>
+      </w:rPr>
+    </w:lvl>
+    <w:lvl w:ilvl="7" w:tplc="34090003" w:tentative="1">
+      <w:start w:val="1"/>
+      <w:numFmt w:val="bullet"/>
+      <w:lvlText w:val="o"/>
+      <w:lvlJc w:val="left"/>
+      <w:pPr>
+        <w:ind w:left="5400" w:hanging="360"/>
+      </w:pPr>
+      <w:rPr>
+        <w:rFonts w:ascii="Courier New" w:hAnsi="Courier New" w:cs="Courier New" w:hint="default"/>
+      </w:rPr>
+    </w:lvl>
+    <w:lvl w:ilvl="8" w:tplc="34090005" w:tentative="1">
+      <w:start w:val="1"/>
+      <w:numFmt w:val="bullet"/>
+      <w:lvlText w:val=""/>
+      <w:lvlJc w:val="left"/>
+      <w:pPr>
+        <w:ind w:left="6120" w:hanging="360"/>
+      </w:pPr>
+      <w:rPr>
+        <w:rFonts w:ascii="Wingdings" w:hAnsi="Wingdings" w:hint="default"/>
+      </w:rPr>
+    </w:lvl>
+  </w:abstractNum>
+  <w:abstractNum w:abstractNumId="4" w15:restartNumberingAfterBreak="0">
     <w:nsid w:val="3A3C448C"/>
     <w:multiLevelType w:val="hybridMultilevel"/>
     <w:tmpl w:val="0534E454"/>
@@ -2112,7 +2832,7 @@
       </w:pPr>
     </w:lvl>
   </w:abstractNum>
-  <w:abstractNum w:abstractNumId="4" w15:restartNumberingAfterBreak="0">
+  <w:abstractNum w:abstractNumId="5" w15:restartNumberingAfterBreak="0">
     <w:nsid w:val="4F192FA1"/>
     <w:multiLevelType w:val="hybridMultilevel"/>
     <w:tmpl w:val="B9C44358"/>
@@ -2225,7 +2945,7 @@
       </w:rPr>
     </w:lvl>
   </w:abstractNum>
-  <w:abstractNum w:abstractNumId="5" w15:restartNumberingAfterBreak="0">
+  <w:abstractNum w:abstractNumId="6" w15:restartNumberingAfterBreak="0">
     <w:nsid w:val="617F13D8"/>
     <w:multiLevelType w:val="hybridMultilevel"/>
     <w:tmpl w:val="D7DCB55E"/>
@@ -2338,7 +3058,7 @@
       </w:rPr>
     </w:lvl>
   </w:abstractNum>
-  <w:abstractNum w:abstractNumId="6" w15:restartNumberingAfterBreak="0">
+  <w:abstractNum w:abstractNumId="7" w15:restartNumberingAfterBreak="0">
     <w:nsid w:val="6AE65053"/>
     <w:multiLevelType w:val="hybridMultilevel"/>
     <w:tmpl w:val="807A32A0"/>
@@ -2451,7 +3171,7 @@
       </w:rPr>
     </w:lvl>
   </w:abstractNum>
-  <w:abstractNum w:abstractNumId="7" w15:restartNumberingAfterBreak="0">
+  <w:abstractNum w:abstractNumId="8" w15:restartNumberingAfterBreak="0">
     <w:nsid w:val="70914CEC"/>
     <w:multiLevelType w:val="hybridMultilevel"/>
     <w:tmpl w:val="80DE5D40"/>
@@ -2564,7 +3284,7 @@
       </w:rPr>
     </w:lvl>
   </w:abstractNum>
-  <w:abstractNum w:abstractNumId="8" w15:restartNumberingAfterBreak="0">
+  <w:abstractNum w:abstractNumId="9" w15:restartNumberingAfterBreak="0">
     <w:nsid w:val="79A760DE"/>
     <w:multiLevelType w:val="hybridMultilevel"/>
     <w:tmpl w:val="E3EC91C0"/>
@@ -2678,31 +3398,34 @@
     </w:lvl>
   </w:abstractNum>
   <w:num w:numId="1">
-    <w:abstractNumId w:val="5"/>
+    <w:abstractNumId w:val="6"/>
   </w:num>
   <w:num w:numId="2">
-    <w:abstractNumId w:val="6"/>
+    <w:abstractNumId w:val="7"/>
   </w:num>
   <w:num w:numId="3">
     <w:abstractNumId w:val="1"/>
   </w:num>
   <w:num w:numId="4">
-    <w:abstractNumId w:val="3"/>
+    <w:abstractNumId w:val="4"/>
   </w:num>
   <w:num w:numId="5">
-    <w:abstractNumId w:val="8"/>
+    <w:abstractNumId w:val="9"/>
   </w:num>
   <w:num w:numId="6">
     <w:abstractNumId w:val="0"/>
   </w:num>
   <w:num w:numId="7">
-    <w:abstractNumId w:val="7"/>
+    <w:abstractNumId w:val="8"/>
   </w:num>
   <w:num w:numId="8">
     <w:abstractNumId w:val="2"/>
   </w:num>
   <w:num w:numId="9">
-    <w:abstractNumId w:val="4"/>
+    <w:abstractNumId w:val="5"/>
+  </w:num>
+  <w:num w:numId="10">
+    <w:abstractNumId w:val="3"/>
   </w:num>
 </w:numbering>
 </file>

</xml_diff>